<commit_message>
fixed Task 4.2 observed lecturer error when instantiating random interface
</commit_message>
<xml_diff>
--- a/CM2307-1908527.docx
+++ b/CM2307-1908527.docx
@@ -18,7 +18,7 @@
         <mc:AlternateContent>
           <mc:Choice Requires="wpg">
             <w:drawing>
-              <wp:anchor distT="0" distB="0" distL="114300" distR="114300" simplePos="0" relativeHeight="251659264" behindDoc="0" locked="0" layoutInCell="1" allowOverlap="1" wp14:anchorId="1FF2F7E3" wp14:editId="40F35DD5">
+              <wp:anchor distT="0" distB="0" distL="114300" distR="114300" simplePos="0" relativeHeight="251658240" behindDoc="0" locked="0" layoutInCell="1" allowOverlap="1" wp14:anchorId="1FF2F7E3" wp14:editId="4E40F255">
                 <wp:simplePos x="0" y="0"/>
                 <wp:positionH relativeFrom="margin">
                   <wp:align>center</wp:align>
@@ -127,7 +127,7 @@
           </mc:Choice>
           <mc:Fallback>
             <w:pict>
-              <v:group w14:anchorId="1FF2F7E3" id="Group 3" o:spid="_x0000_s1026" style="position:absolute;margin-left:0;margin-top:23.05pt;width:221.9pt;height:313.5pt;z-index:251659264;mso-position-horizontal:center;mso-position-horizontal-relative:margin" coordsize="28181,39814" o:gfxdata="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">
+              <v:group w14:anchorId="1FF2F7E3" id="Group 3" o:spid="_x0000_s1026" style="position:absolute;margin-left:0;margin-top:23.05pt;width:221.9pt;height:313.5pt;z-index:251658240;mso-position-horizontal:center;mso-position-horizontal-relative:margin" coordsize="28181,39814" o:gfxdata="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">
                 <v:shapetype id="_x0000_t75" coordsize="21600,21600" o:spt="75" o:preferrelative="t" path="m@4@5l@4@11@9@11@9@5xe" filled="f" stroked="f">
                   <v:stroke joinstyle="miter"/>
                   <v:formulas>
@@ -1796,6 +1796,32 @@
       </w:pPr>
     </w:p>
     <w:p>
+      <w:pPr>
+        <w:pStyle w:val="PlainText"/>
+        <w:rPr>
+          <w:rFonts w:asciiTheme="minorHAnsi" w:hAnsiTheme="minorHAnsi" w:cstheme="minorHAnsi"/>
+          <w:sz w:val="22"/>
+          <w:szCs w:val="22"/>
+        </w:rPr>
+      </w:pPr>
+      <w:r>
+        <w:rPr>
+          <w:rFonts w:asciiTheme="minorHAnsi" w:hAnsiTheme="minorHAnsi" w:cstheme="minorHAnsi"/>
+          <w:sz w:val="22"/>
+          <w:szCs w:val="22"/>
+        </w:rPr>
+        <w:t>In addition to modifying LCG file as requested, I also edited the erroneous comment in the Game file. The random interface had not been instantiated correctly as that part was commented out.</w:t>
+      </w:r>
+    </w:p>
+    <w:p>
+      <w:pPr>
+        <w:pStyle w:val="PlainText"/>
+        <w:rPr>
+          <w:rFonts w:ascii="Courier New" w:hAnsi="Courier New" w:cs="Courier New"/>
+        </w:rPr>
+      </w:pPr>
+    </w:p>
+    <w:p>
       <w:r>
         <w:rPr>
           <w:b/>
@@ -1891,7 +1917,7 @@
         <mc:AlternateContent>
           <mc:Choice Requires="wpg">
             <w:drawing>
-              <wp:anchor distT="0" distB="0" distL="114300" distR="114300" simplePos="0" relativeHeight="251663360" behindDoc="0" locked="0" layoutInCell="1" allowOverlap="1" wp14:anchorId="0A90BE0E" wp14:editId="60D253A2">
+              <wp:anchor distT="0" distB="0" distL="114300" distR="114300" simplePos="0" relativeHeight="251662336" behindDoc="0" locked="0" layoutInCell="1" allowOverlap="1" wp14:anchorId="0A90BE0E" wp14:editId="2C9D8B36">
                 <wp:simplePos x="0" y="0"/>
                 <wp:positionH relativeFrom="column">
                   <wp:posOffset>341194</wp:posOffset>
@@ -2001,7 +2027,7 @@
           </mc:Choice>
           <mc:Fallback>
             <w:pict>
-              <v:group w14:anchorId="0A90BE0E" id="Group 6" o:spid="_x0000_s1029" style="position:absolute;margin-left:26.85pt;margin-top:0;width:397.6pt;height:291.45pt;z-index:251663360" coordsize="50495,37014" o:gfxdata="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">
+              <v:group w14:anchorId="0A90BE0E" id="Group 6" o:spid="_x0000_s1029" style="position:absolute;margin-left:26.85pt;margin-top:0;width:397.6pt;height:291.45pt;z-index:251662336" coordsize="50495,37014" o:gfxdata="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">
                 <v:shape id="Picture 4" o:spid="_x0000_s1030" type="#_x0000_t75" style="position:absolute;width:50495;height:32365;visibility:visible;mso-wrap-style:square" o:gfxdata="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">
                   <v:imagedata r:id="rId9" o:title=""/>
                 </v:shape>
@@ -2114,8 +2140,652 @@
         <w:t>The game communicates to the user through command line, and waits for user input.</w:t>
       </w:r>
     </w:p>
+    <w:p/>
+    <w:p>
+      <w:pPr>
+        <w:rPr>
+          <w:b/>
+          <w:bCs/>
+        </w:rPr>
+      </w:pPr>
+      <w:r>
+        <w:rPr>
+          <w:b/>
+          <w:bCs/>
+        </w:rPr>
+        <w:br w:type="page"/>
+      </w:r>
+    </w:p>
+    <w:p>
+      <w:r>
+        <w:rPr>
+          <w:b/>
+          <w:bCs/>
+        </w:rPr>
+        <w:lastRenderedPageBreak/>
+        <w:t>Task 5.1</w:t>
+      </w:r>
+    </w:p>
+    <w:tbl>
+      <w:tblPr>
+        <w:tblStyle w:val="PlainTable5"/>
+        <w:tblW w:w="0" w:type="auto"/>
+        <w:tblLook w:val="04A0" w:firstRow="1" w:lastRow="0" w:firstColumn="1" w:lastColumn="0" w:noHBand="0" w:noVBand="1"/>
+      </w:tblPr>
+      <w:tblGrid>
+        <w:gridCol w:w="2548"/>
+        <w:gridCol w:w="6241"/>
+      </w:tblGrid>
+      <w:tr>
+        <w:trPr>
+          <w:cnfStyle w:val="100000000000" w:firstRow="1" w:lastRow="0" w:firstColumn="0" w:lastColumn="0" w:oddVBand="0" w:evenVBand="0" w:oddHBand="0" w:evenHBand="0" w:firstRowFirstColumn="0" w:firstRowLastColumn="0" w:lastRowFirstColumn="0" w:lastRowLastColumn="0"/>
+        </w:trPr>
+        <w:tc>
+          <w:tcPr>
+            <w:cnfStyle w:val="001000000100" w:firstRow="0" w:lastRow="0" w:firstColumn="1" w:lastColumn="0" w:oddVBand="0" w:evenVBand="0" w:oddHBand="0" w:evenHBand="0" w:firstRowFirstColumn="1" w:firstRowLastColumn="0" w:lastRowFirstColumn="0" w:lastRowLastColumn="0"/>
+            <w:tcW w:w="2548" w:type="dxa"/>
+          </w:tcPr>
+          <w:p>
+            <w:pPr>
+              <w:jc w:val="left"/>
+              <w:rPr>
+                <w:b/>
+                <w:bCs/>
+                <w:i w:val="0"/>
+                <w:iCs w:val="0"/>
+              </w:rPr>
+            </w:pPr>
+            <w:r>
+              <w:rPr>
+                <w:b/>
+                <w:bCs/>
+                <w:i w:val="0"/>
+                <w:iCs w:val="0"/>
+              </w:rPr>
+              <w:t>Classes</w:t>
+            </w:r>
+          </w:p>
+        </w:tc>
+        <w:tc>
+          <w:tcPr>
+            <w:tcW w:w="6241" w:type="dxa"/>
+          </w:tcPr>
+          <w:p>
+            <w:pPr>
+              <w:cnfStyle w:val="100000000000" w:firstRow="1" w:lastRow="0" w:firstColumn="0" w:lastColumn="0" w:oddVBand="0" w:evenVBand="0" w:oddHBand="0" w:evenHBand="0" w:firstRowFirstColumn="0" w:firstRowLastColumn="0" w:lastRowFirstColumn="0" w:lastRowLastColumn="0"/>
+              <w:rPr>
+                <w:b/>
+                <w:bCs/>
+                <w:i w:val="0"/>
+                <w:iCs w:val="0"/>
+              </w:rPr>
+            </w:pPr>
+            <w:r>
+              <w:rPr>
+                <w:b/>
+                <w:bCs/>
+                <w:i w:val="0"/>
+                <w:iCs w:val="0"/>
+              </w:rPr>
+              <w:t>Role</w:t>
+            </w:r>
+          </w:p>
+        </w:tc>
+      </w:tr>
+      <w:tr>
+        <w:trPr>
+          <w:cnfStyle w:val="000000100000" w:firstRow="0" w:lastRow="0" w:firstColumn="0" w:lastColumn="0" w:oddVBand="0" w:evenVBand="0" w:oddHBand="1" w:evenHBand="0" w:firstRowFirstColumn="0" w:firstRowLastColumn="0" w:lastRowFirstColumn="0" w:lastRowLastColumn="0"/>
+        </w:trPr>
+        <w:tc>
+          <w:tcPr>
+            <w:cnfStyle w:val="001000000000" w:firstRow="0" w:lastRow="0" w:firstColumn="1" w:lastColumn="0" w:oddVBand="0" w:evenVBand="0" w:oddHBand="0" w:evenHBand="0" w:firstRowFirstColumn="0" w:firstRowLastColumn="0" w:lastRowFirstColumn="0" w:lastRowLastColumn="0"/>
+            <w:tcW w:w="2548" w:type="dxa"/>
+          </w:tcPr>
+          <w:p>
+            <w:pPr>
+              <w:jc w:val="left"/>
+              <w:rPr>
+                <w:i w:val="0"/>
+                <w:iCs w:val="0"/>
+              </w:rPr>
+            </w:pPr>
+            <w:r>
+              <w:rPr>
+                <w:i w:val="0"/>
+                <w:iCs w:val="0"/>
+              </w:rPr>
+              <w:t>LCG</w:t>
+            </w:r>
+          </w:p>
+        </w:tc>
+        <w:tc>
+          <w:tcPr>
+            <w:tcW w:w="6241" w:type="dxa"/>
+          </w:tcPr>
+          <w:p>
+            <w:pPr>
+              <w:cnfStyle w:val="000000100000" w:firstRow="0" w:lastRow="0" w:firstColumn="0" w:lastColumn="0" w:oddVBand="0" w:evenVBand="0" w:oddHBand="1" w:evenHBand="0" w:firstRowFirstColumn="0" w:firstRowLastColumn="0" w:lastRowFirstColumn="0" w:lastRowLastColumn="0"/>
+            </w:pPr>
+            <w:r>
+              <w:t xml:space="preserve">To produce truly, or as close to truly as possible, random numbers for both games. </w:t>
+            </w:r>
+          </w:p>
+        </w:tc>
+      </w:tr>
+      <w:tr>
+        <w:tc>
+          <w:tcPr>
+            <w:cnfStyle w:val="001000000000" w:firstRow="0" w:lastRow="0" w:firstColumn="1" w:lastColumn="0" w:oddVBand="0" w:evenVBand="0" w:oddHBand="0" w:evenHBand="0" w:firstRowFirstColumn="0" w:firstRowLastColumn="0" w:lastRowFirstColumn="0" w:lastRowLastColumn="0"/>
+            <w:tcW w:w="2548" w:type="dxa"/>
+          </w:tcPr>
+          <w:p>
+            <w:pPr>
+              <w:jc w:val="left"/>
+              <w:rPr>
+                <w:i w:val="0"/>
+                <w:iCs w:val="0"/>
+              </w:rPr>
+            </w:pPr>
+            <w:r>
+              <w:rPr>
+                <w:i w:val="0"/>
+                <w:iCs w:val="0"/>
+              </w:rPr>
+              <w:t>&lt;&lt;RandomInterface&gt;&gt;</w:t>
+            </w:r>
+          </w:p>
+        </w:tc>
+        <w:tc>
+          <w:tcPr>
+            <w:tcW w:w="6241" w:type="dxa"/>
+          </w:tcPr>
+          <w:p>
+            <w:pPr>
+              <w:cnfStyle w:val="000000000000" w:firstRow="0" w:lastRow="0" w:firstColumn="0" w:lastColumn="0" w:oddVBand="0" w:evenVBand="0" w:oddHBand="0" w:evenHBand="0" w:firstRowFirstColumn="0" w:firstRowLastColumn="0" w:lastRowFirstColumn="0" w:lastRowLastColumn="0"/>
+            </w:pPr>
+            <w:r>
+              <w:t xml:space="preserve">To act as an adapter for the card game and dice game file to the LCG. </w:t>
+            </w:r>
+          </w:p>
+        </w:tc>
+      </w:tr>
+      <w:tr>
+        <w:trPr>
+          <w:cnfStyle w:val="000000100000" w:firstRow="0" w:lastRow="0" w:firstColumn="0" w:lastColumn="0" w:oddVBand="0" w:evenVBand="0" w:oddHBand="1" w:evenHBand="0" w:firstRowFirstColumn="0" w:firstRowLastColumn="0" w:lastRowFirstColumn="0" w:lastRowLastColumn="0"/>
+        </w:trPr>
+        <w:tc>
+          <w:tcPr>
+            <w:cnfStyle w:val="001000000000" w:firstRow="0" w:lastRow="0" w:firstColumn="1" w:lastColumn="0" w:oddVBand="0" w:evenVBand="0" w:oddHBand="0" w:evenHBand="0" w:firstRowFirstColumn="0" w:firstRowLastColumn="0" w:lastRowFirstColumn="0" w:lastRowLastColumn="0"/>
+            <w:tcW w:w="2548" w:type="dxa"/>
+          </w:tcPr>
+          <w:p>
+            <w:pPr>
+              <w:jc w:val="left"/>
+              <w:rPr>
+                <w:i w:val="0"/>
+                <w:iCs w:val="0"/>
+              </w:rPr>
+            </w:pPr>
+            <w:r>
+              <w:rPr>
+                <w:i w:val="0"/>
+                <w:iCs w:val="0"/>
+              </w:rPr>
+              <w:t>ChooseGame</w:t>
+            </w:r>
+          </w:p>
+        </w:tc>
+        <w:tc>
+          <w:tcPr>
+            <w:tcW w:w="6241" w:type="dxa"/>
+          </w:tcPr>
+          <w:p>
+            <w:pPr>
+              <w:cnfStyle w:val="000000100000" w:firstRow="0" w:lastRow="0" w:firstColumn="0" w:lastColumn="0" w:oddVBand="0" w:evenVBand="0" w:oddHBand="1" w:evenHBand="0" w:firstRowFirstColumn="0" w:firstRowLastColumn="0" w:lastRowFirstColumn="0" w:lastRowLastColumn="0"/>
+            </w:pPr>
+            <w:r>
+              <w:t>To allow the user to select which game they want to play</w:t>
+            </w:r>
+          </w:p>
+        </w:tc>
+      </w:tr>
+      <w:tr>
+        <w:tc>
+          <w:tcPr>
+            <w:cnfStyle w:val="001000000000" w:firstRow="0" w:lastRow="0" w:firstColumn="1" w:lastColumn="0" w:oddVBand="0" w:evenVBand="0" w:oddHBand="0" w:evenHBand="0" w:firstRowFirstColumn="0" w:firstRowLastColumn="0" w:lastRowFirstColumn="0" w:lastRowLastColumn="0"/>
+            <w:tcW w:w="2548" w:type="dxa"/>
+          </w:tcPr>
+          <w:p>
+            <w:pPr>
+              <w:jc w:val="left"/>
+              <w:rPr>
+                <w:i w:val="0"/>
+                <w:iCs w:val="0"/>
+              </w:rPr>
+            </w:pPr>
+            <w:r>
+              <w:rPr>
+                <w:i w:val="0"/>
+                <w:iCs w:val="0"/>
+              </w:rPr>
+              <w:t>&lt;&lt;GameInterface&gt;&gt;</w:t>
+            </w:r>
+          </w:p>
+        </w:tc>
+        <w:tc>
+          <w:tcPr>
+            <w:tcW w:w="6241" w:type="dxa"/>
+          </w:tcPr>
+          <w:p>
+            <w:pPr>
+              <w:cnfStyle w:val="000000000000" w:firstRow="0" w:lastRow="0" w:firstColumn="0" w:lastColumn="0" w:oddVBand="0" w:evenVBand="0" w:oddHBand="0" w:evenHBand="0" w:firstRowFirstColumn="0" w:firstRowLastColumn="0" w:lastRowFirstColumn="0" w:lastRowLastColumn="0"/>
+            </w:pPr>
+            <w:r>
+              <w:t>To act as an adapter for ChooseGame to interact with CardGame and DiceGame</w:t>
+            </w:r>
+          </w:p>
+        </w:tc>
+      </w:tr>
+      <w:tr>
+        <w:trPr>
+          <w:cnfStyle w:val="000000100000" w:firstRow="0" w:lastRow="0" w:firstColumn="0" w:lastColumn="0" w:oddVBand="0" w:evenVBand="0" w:oddHBand="1" w:evenHBand="0" w:firstRowFirstColumn="0" w:firstRowLastColumn="0" w:lastRowFirstColumn="0" w:lastRowLastColumn="0"/>
+        </w:trPr>
+        <w:tc>
+          <w:tcPr>
+            <w:cnfStyle w:val="001000000000" w:firstRow="0" w:lastRow="0" w:firstColumn="1" w:lastColumn="0" w:oddVBand="0" w:evenVBand="0" w:oddHBand="0" w:evenHBand="0" w:firstRowFirstColumn="0" w:firstRowLastColumn="0" w:lastRowFirstColumn="0" w:lastRowLastColumn="0"/>
+            <w:tcW w:w="2548" w:type="dxa"/>
+          </w:tcPr>
+          <w:p>
+            <w:pPr>
+              <w:jc w:val="left"/>
+              <w:rPr>
+                <w:i w:val="0"/>
+                <w:iCs w:val="0"/>
+              </w:rPr>
+            </w:pPr>
+            <w:r>
+              <w:rPr>
+                <w:i w:val="0"/>
+                <w:iCs w:val="0"/>
+              </w:rPr>
+              <w:t>CardGame</w:t>
+            </w:r>
+          </w:p>
+        </w:tc>
+        <w:tc>
+          <w:tcPr>
+            <w:tcW w:w="6241" w:type="dxa"/>
+          </w:tcPr>
+          <w:p>
+            <w:pPr>
+              <w:cnfStyle w:val="000000100000" w:firstRow="0" w:lastRow="0" w:firstColumn="0" w:lastColumn="0" w:oddVBand="0" w:evenVBand="0" w:oddHBand="1" w:evenHBand="0" w:firstRowFirstColumn="0" w:firstRowLastColumn="0" w:lastRowFirstColumn="0" w:lastRowLastColumn="0"/>
+            </w:pPr>
+            <w:r>
+              <w:t>To allow the user to play the card game</w:t>
+            </w:r>
+          </w:p>
+        </w:tc>
+      </w:tr>
+      <w:tr>
+        <w:tc>
+          <w:tcPr>
+            <w:cnfStyle w:val="001000000000" w:firstRow="0" w:lastRow="0" w:firstColumn="1" w:lastColumn="0" w:oddVBand="0" w:evenVBand="0" w:oddHBand="0" w:evenHBand="0" w:firstRowFirstColumn="0" w:firstRowLastColumn="0" w:lastRowFirstColumn="0" w:lastRowLastColumn="0"/>
+            <w:tcW w:w="2548" w:type="dxa"/>
+          </w:tcPr>
+          <w:p>
+            <w:pPr>
+              <w:jc w:val="left"/>
+              <w:rPr>
+                <w:i w:val="0"/>
+                <w:iCs w:val="0"/>
+              </w:rPr>
+            </w:pPr>
+            <w:r>
+              <w:rPr>
+                <w:i w:val="0"/>
+                <w:iCs w:val="0"/>
+              </w:rPr>
+              <w:t>DiceGame</w:t>
+            </w:r>
+          </w:p>
+        </w:tc>
+        <w:tc>
+          <w:tcPr>
+            <w:tcW w:w="6241" w:type="dxa"/>
+          </w:tcPr>
+          <w:p>
+            <w:pPr>
+              <w:cnfStyle w:val="000000000000" w:firstRow="0" w:lastRow="0" w:firstColumn="0" w:lastColumn="0" w:oddVBand="0" w:evenVBand="0" w:oddHBand="0" w:evenHBand="0" w:firstRowFirstColumn="0" w:firstRowLastColumn="0" w:lastRowFirstColumn="0" w:lastRowLastColumn="0"/>
+            </w:pPr>
+            <w:r>
+              <w:t>To allow the user to play the dice game</w:t>
+            </w:r>
+          </w:p>
+        </w:tc>
+      </w:tr>
+    </w:tbl>
+    <w:p>
+      <w:pPr>
+        <w:rPr>
+          <w:b/>
+          <w:bCs/>
+        </w:rPr>
+      </w:pPr>
+    </w:p>
+    <w:p>
+      <w:r>
+        <w:t>LCG</w:t>
+      </w:r>
+      <w:r>
+        <w:t xml:space="preserve"> </w:t>
+      </w:r>
+      <w:r>
+        <w:t>the current version of</w:t>
+      </w:r>
+      <w:r>
+        <w:t xml:space="preserve"> the file does need changing; I can’t find any fault.</w:t>
+      </w:r>
+    </w:p>
+    <w:p>
+      <w:pPr>
+        <w:rPr>
+          <w:i/>
+          <w:iCs/>
+        </w:rPr>
+      </w:pPr>
+    </w:p>
+    <w:p>
+      <w:r>
+        <w:t>&lt;&lt;RandomInterface&gt;&gt;</w:t>
+      </w:r>
+      <w:r>
+        <w:t xml:space="preserve"> I will retain the adapter. Keeping the adapter allows for consisten</w:t>
+      </w:r>
+      <w:r>
+        <w:t>cy</w:t>
+      </w:r>
+      <w:r>
+        <w:t xml:space="preserve"> between the different games.</w:t>
+      </w:r>
+      <w:r>
+        <w:t xml:space="preserve"> For example,</w:t>
+      </w:r>
+      <w:r>
+        <w:t xml:space="preserve"> </w:t>
+      </w:r>
+      <w:r>
+        <w:t>o</w:t>
+      </w:r>
+      <w:r>
+        <w:t xml:space="preserve">nly a single line of code </w:t>
+      </w:r>
+      <w:r>
+        <w:t xml:space="preserve">in a single file </w:t>
+      </w:r>
+      <w:r>
+        <w:t xml:space="preserve">will need to be changed if a different </w:t>
+      </w:r>
+      <w:r>
+        <w:t>random generator were to be used</w:t>
+      </w:r>
+      <w:r>
+        <w:t xml:space="preserve"> compared to modifying two lines in two separate files. Also, this reduces the coupling between the classes to loosely coupled.</w:t>
+      </w:r>
+    </w:p>
+    <w:p/>
+    <w:p>
+      <w:r>
+        <w:t xml:space="preserve">ChooseGame is a new file I will create which will include all the elements involved in choosing </w:t>
+      </w:r>
+      <w:r>
+        <w:t>which</w:t>
+      </w:r>
+      <w:r>
+        <w:t xml:space="preserve"> game to play</w:t>
+      </w:r>
+      <w:r>
+        <w:t>. By placing all aspects of this one task in its own file, I achieve Functional Cohesion.</w:t>
+      </w:r>
+    </w:p>
+    <w:p/>
+    <w:p>
+      <w:r>
+        <w:t>&lt;&lt;GameInterface&gt;&gt;</w:t>
+      </w:r>
+      <w:r>
+        <w:t xml:space="preserve"> is a new file I will create which will act as the interface for both games. This interface be used by ChooseGame, to interact without needing to know the specific implementations of either Game files. This reduces coupling, and allows for future expansion: if another game is added to be started by ChooseGame; ChooseGame could use the interface to interact with the new game with much fewer changes.</w:t>
+      </w:r>
+    </w:p>
+    <w:p/>
+    <w:p>
+      <w:r>
+        <w:t>CardGame consists of the card game related variables and methods. This increases the Cohesion of the design, and any changes to the code need only concern the interface not the parts of the programs. This reduces coupling.</w:t>
+      </w:r>
+    </w:p>
+    <w:p>
+      <w:r>
+        <w:t>Dice Game follows the same reasoning.</w:t>
+      </w:r>
+    </w:p>
+    <w:p>
+      <w:pPr>
+        <w:rPr>
+          <w:b/>
+          <w:bCs/>
+        </w:rPr>
+      </w:pPr>
+    </w:p>
+    <w:p>
+      <w:pPr>
+        <w:rPr>
+          <w:b/>
+          <w:bCs/>
+        </w:rPr>
+      </w:pPr>
+      <w:r>
+        <w:rPr>
+          <w:b/>
+          <w:bCs/>
+        </w:rPr>
+        <w:br w:type="page"/>
+      </w:r>
+    </w:p>
+    <w:p>
+      <w:r>
+        <w:rPr>
+          <w:b/>
+          <w:bCs/>
+        </w:rPr>
+        <w:lastRenderedPageBreak/>
+        <w:t>Task 5.2</w:t>
+      </w:r>
+    </w:p>
+    <w:p>
+      <w:pPr>
+        <w:rPr>
+          <w:b/>
+          <w:bCs/>
+        </w:rPr>
+      </w:pPr>
+      <w:r>
+        <w:rPr>
+          <w:b/>
+          <w:bCs/>
+          <w:noProof/>
+        </w:rPr>
+        <mc:AlternateContent>
+          <mc:Choice Requires="wpg">
+            <w:drawing>
+              <wp:anchor distT="0" distB="0" distL="114300" distR="114300" simplePos="0" relativeHeight="251666432" behindDoc="0" locked="0" layoutInCell="1" allowOverlap="1" wp14:anchorId="0D839310" wp14:editId="22AFD641">
+                <wp:simplePos x="0" y="0"/>
+                <wp:positionH relativeFrom="column">
+                  <wp:posOffset>0</wp:posOffset>
+                </wp:positionH>
+                <wp:positionV relativeFrom="paragraph">
+                  <wp:posOffset>0</wp:posOffset>
+                </wp:positionV>
+                <wp:extent cx="5731510" cy="4749800"/>
+                <wp:effectExtent l="0" t="0" r="2540" b="0"/>
+                <wp:wrapTopAndBottom/>
+                <wp:docPr id="10" name="Group 10"/>
+                <wp:cNvGraphicFramePr/>
+                <a:graphic xmlns:a="http://schemas.openxmlformats.org/drawingml/2006/main">
+                  <a:graphicData uri="http://schemas.microsoft.com/office/word/2010/wordprocessingGroup">
+                    <wpg:wgp>
+                      <wpg:cNvGrpSpPr/>
+                      <wpg:grpSpPr>
+                        <a:xfrm>
+                          <a:off x="0" y="0"/>
+                          <a:ext cx="5731510" cy="4749800"/>
+                          <a:chOff x="0" y="0"/>
+                          <a:chExt cx="5731510" cy="4749800"/>
+                        </a:xfrm>
+                      </wpg:grpSpPr>
+                      <pic:pic xmlns:pic="http://schemas.openxmlformats.org/drawingml/2006/picture">
+                        <pic:nvPicPr>
+                          <pic:cNvPr id="8" name="Picture 8" descr="A picture containing graphical user interface&#10;&#10;Description automatically generated"/>
+                          <pic:cNvPicPr>
+                            <a:picLocks noChangeAspect="1"/>
+                          </pic:cNvPicPr>
+                        </pic:nvPicPr>
+                        <pic:blipFill>
+                          <a:blip r:embed="rId10" cstate="print">
+                            <a:extLst>
+                              <a:ext uri="{28A0092B-C50C-407E-A947-70E740481C1C}">
+                                <a14:useLocalDpi xmlns:a14="http://schemas.microsoft.com/office/drawing/2010/main" val="0"/>
+                              </a:ext>
+                            </a:extLst>
+                          </a:blip>
+                          <a:stretch>
+                            <a:fillRect/>
+                          </a:stretch>
+                        </pic:blipFill>
+                        <pic:spPr>
+                          <a:xfrm>
+                            <a:off x="0" y="0"/>
+                            <a:ext cx="5731510" cy="4429125"/>
+                          </a:xfrm>
+                          <a:prstGeom prst="rect">
+                            <a:avLst/>
+                          </a:prstGeom>
+                        </pic:spPr>
+                      </pic:pic>
+                      <wps:wsp>
+                        <wps:cNvPr id="9" name="Text Box 9"/>
+                        <wps:cNvSpPr txBox="1"/>
+                        <wps:spPr>
+                          <a:xfrm>
+                            <a:off x="0" y="4483100"/>
+                            <a:ext cx="5731510" cy="266700"/>
+                          </a:xfrm>
+                          <a:prstGeom prst="rect">
+                            <a:avLst/>
+                          </a:prstGeom>
+                          <a:solidFill>
+                            <a:prstClr val="white"/>
+                          </a:solidFill>
+                          <a:ln>
+                            <a:noFill/>
+                          </a:ln>
+                        </wps:spPr>
+                        <wps:txbx>
+                          <w:txbxContent>
+                            <w:p>
+                              <w:pPr>
+                                <w:pStyle w:val="Caption"/>
+                                <w:rPr>
+                                  <w:b/>
+                                  <w:bCs/>
+                                  <w:noProof/>
+                                </w:rPr>
+                              </w:pPr>
+                              <w:r>
+                                <w:t>UML diagram for task 5.2 based on the design based on the reasoning explained in Task 5.1</w:t>
+                              </w:r>
+                            </w:p>
+                          </w:txbxContent>
+                        </wps:txbx>
+                        <wps:bodyPr rot="0" spcFirstLastPara="0" vertOverflow="overflow" horzOverflow="overflow" vert="horz" wrap="square" lIns="0" tIns="0" rIns="0" bIns="0" numCol="1" spcCol="0" rtlCol="0" fromWordArt="0" anchor="t" anchorCtr="0" forceAA="0" compatLnSpc="1">
+                          <a:prstTxWarp prst="textNoShape">
+                            <a:avLst/>
+                          </a:prstTxWarp>
+                          <a:spAutoFit/>
+                        </wps:bodyPr>
+                      </wps:wsp>
+                    </wpg:wgp>
+                  </a:graphicData>
+                </a:graphic>
+              </wp:anchor>
+            </w:drawing>
+          </mc:Choice>
+          <mc:Fallback>
+            <w:pict>
+              <v:group w14:anchorId="0D839310" id="Group 10" o:spid="_x0000_s1032" style="position:absolute;margin-left:0;margin-top:0;width:451.3pt;height:374pt;z-index:251666432" coordsize="57315,47498" o:gfxdata="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">
+                <v:shape id="Picture 8" o:spid="_x0000_s1033" type="#_x0000_t75" alt="A picture containing graphical user interface&#10;&#10;Description automatically generated" style="position:absolute;width:57315;height:44291;visibility:visible;mso-wrap-style:square" o:gfxdata="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">
+                  <v:imagedata r:id="rId11" o:title="A picture containing graphical user interface&#10;&#10;Description automatically generated"/>
+                </v:shape>
+                <v:shape id="Text Box 9" o:spid="_x0000_s1034" type="#_x0000_t202" style="position:absolute;top:44831;width:57315;height:2667;visibility:visible;mso-wrap-style:square;v-text-anchor:top" o:gfxdata="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" stroked="f">
+                  <v:textbox style="mso-fit-shape-to-text:t" inset="0,0,0,0">
+                    <w:txbxContent>
+                      <w:p>
+                        <w:pPr>
+                          <w:pStyle w:val="Caption"/>
+                          <w:rPr>
+                            <w:b/>
+                            <w:bCs/>
+                            <w:noProof/>
+                          </w:rPr>
+                        </w:pPr>
+                        <w:r>
+                          <w:t>UML diagram for task 5.2 based on the design based on the reasoning explained in Task 5.1</w:t>
+                        </w:r>
+                      </w:p>
+                    </w:txbxContent>
+                  </v:textbox>
+                </v:shape>
+                <w10:wrap type="topAndBottom"/>
+              </v:group>
+            </w:pict>
+          </mc:Fallback>
+        </mc:AlternateContent>
+      </w:r>
+    </w:p>
+    <w:p>
+      <w:pPr>
+        <w:rPr>
+          <w:b/>
+          <w:bCs/>
+        </w:rPr>
+      </w:pPr>
+      <w:r>
+        <w:rPr>
+          <w:b/>
+          <w:bCs/>
+        </w:rPr>
+        <w:t>Task 6.1</w:t>
+      </w:r>
+    </w:p>
+    <w:p>
+      <w:r>
+        <w:t>The code is not thread safe as Thread interleaving is occurring. The values of count and val are not synchronised between the threads, meaning one thread could read the data before another had the chance to finish its process updating the data</w:t>
+      </w:r>
+      <w:r>
+        <w:t>, thus resulting in the data being written twice.</w:t>
+      </w:r>
+    </w:p>
+    <w:p/>
+    <w:p>
+      <w:r>
+        <w:rPr>
+          <w:b/>
+          <w:bCs/>
+        </w:rPr>
+        <w:t>Task 6.2</w:t>
+      </w:r>
+    </w:p>
+    <w:p/>
     <w:sectPr>
-      <w:headerReference w:type="default" r:id="rId10"/>
+      <w:headerReference w:type="default" r:id="rId12"/>
       <w:pgSz w:w="11906" w:h="16838"/>
       <w:pgMar w:top="1440" w:right="1440" w:bottom="1440" w:left="1440" w:header="708" w:footer="708" w:gutter="0"/>
       <w:cols w:space="708"/>
@@ -2688,6 +3358,139 @@
       <w:szCs w:val="21"/>
     </w:rPr>
   </w:style>
+  <w:style w:type="table" w:styleId="TableGrid">
+    <w:name w:val="Table Grid"/>
+    <w:basedOn w:val="TableNormal"/>
+    <w:uiPriority w:val="39"/>
+    <w:rsid w:val="00230789"/>
+    <w:tblPr>
+      <w:tblBorders>
+        <w:top w:val="single" w:sz="4" w:space="0" w:color="auto"/>
+        <w:left w:val="single" w:sz="4" w:space="0" w:color="auto"/>
+        <w:bottom w:val="single" w:sz="4" w:space="0" w:color="auto"/>
+        <w:right w:val="single" w:sz="4" w:space="0" w:color="auto"/>
+        <w:insideH w:val="single" w:sz="4" w:space="0" w:color="auto"/>
+        <w:insideV w:val="single" w:sz="4" w:space="0" w:color="auto"/>
+      </w:tblBorders>
+    </w:tblPr>
+  </w:style>
+  <w:style w:type="table" w:styleId="PlainTable5">
+    <w:name w:val="Plain Table 5"/>
+    <w:basedOn w:val="TableNormal"/>
+    <w:uiPriority w:val="45"/>
+    <w:rsid w:val="00230789"/>
+    <w:tblPr>
+      <w:tblStyleRowBandSize w:val="1"/>
+      <w:tblStyleColBandSize w:val="1"/>
+    </w:tblPr>
+    <w:tblStylePr w:type="firstRow">
+      <w:rPr>
+        <w:rFonts w:asciiTheme="majorHAnsi" w:eastAsiaTheme="majorEastAsia" w:hAnsiTheme="majorHAnsi" w:cstheme="majorBidi"/>
+        <w:i/>
+        <w:iCs/>
+        <w:sz w:val="26"/>
+      </w:rPr>
+      <w:tblPr/>
+      <w:tcPr>
+        <w:tcBorders>
+          <w:bottom w:val="single" w:sz="4" w:space="0" w:color="7F7F7F" w:themeColor="text1" w:themeTint="80"/>
+        </w:tcBorders>
+        <w:shd w:val="clear" w:color="auto" w:fill="FFFFFF" w:themeFill="background1"/>
+      </w:tcPr>
+    </w:tblStylePr>
+    <w:tblStylePr w:type="lastRow">
+      <w:rPr>
+        <w:rFonts w:asciiTheme="majorHAnsi" w:eastAsiaTheme="majorEastAsia" w:hAnsiTheme="majorHAnsi" w:cstheme="majorBidi"/>
+        <w:i/>
+        <w:iCs/>
+        <w:sz w:val="26"/>
+      </w:rPr>
+      <w:tblPr/>
+      <w:tcPr>
+        <w:tcBorders>
+          <w:top w:val="single" w:sz="4" w:space="0" w:color="7F7F7F" w:themeColor="text1" w:themeTint="80"/>
+        </w:tcBorders>
+        <w:shd w:val="clear" w:color="auto" w:fill="FFFFFF" w:themeFill="background1"/>
+      </w:tcPr>
+    </w:tblStylePr>
+    <w:tblStylePr w:type="firstCol">
+      <w:pPr>
+        <w:jc w:val="right"/>
+      </w:pPr>
+      <w:rPr>
+        <w:rFonts w:asciiTheme="majorHAnsi" w:eastAsiaTheme="majorEastAsia" w:hAnsiTheme="majorHAnsi" w:cstheme="majorBidi"/>
+        <w:i/>
+        <w:iCs/>
+        <w:sz w:val="26"/>
+      </w:rPr>
+      <w:tblPr/>
+      <w:tcPr>
+        <w:tcBorders>
+          <w:right w:val="single" w:sz="4" w:space="0" w:color="7F7F7F" w:themeColor="text1" w:themeTint="80"/>
+        </w:tcBorders>
+        <w:shd w:val="clear" w:color="auto" w:fill="FFFFFF" w:themeFill="background1"/>
+      </w:tcPr>
+    </w:tblStylePr>
+    <w:tblStylePr w:type="lastCol">
+      <w:rPr>
+        <w:rFonts w:asciiTheme="majorHAnsi" w:eastAsiaTheme="majorEastAsia" w:hAnsiTheme="majorHAnsi" w:cstheme="majorBidi"/>
+        <w:i/>
+        <w:iCs/>
+        <w:sz w:val="26"/>
+      </w:rPr>
+      <w:tblPr/>
+      <w:tcPr>
+        <w:tcBorders>
+          <w:left w:val="single" w:sz="4" w:space="0" w:color="7F7F7F" w:themeColor="text1" w:themeTint="80"/>
+        </w:tcBorders>
+        <w:shd w:val="clear" w:color="auto" w:fill="FFFFFF" w:themeFill="background1"/>
+      </w:tcPr>
+    </w:tblStylePr>
+    <w:tblStylePr w:type="band1Vert">
+      <w:tblPr/>
+      <w:tcPr>
+        <w:shd w:val="clear" w:color="auto" w:fill="F2F2F2" w:themeFill="background1" w:themeFillShade="F2"/>
+      </w:tcPr>
+    </w:tblStylePr>
+    <w:tblStylePr w:type="band1Horz">
+      <w:tblPr/>
+      <w:tcPr>
+        <w:shd w:val="clear" w:color="auto" w:fill="F2F2F2" w:themeFill="background1" w:themeFillShade="F2"/>
+      </w:tcPr>
+    </w:tblStylePr>
+    <w:tblStylePr w:type="neCell">
+      <w:tblPr/>
+      <w:tcPr>
+        <w:tcBorders>
+          <w:left w:val="nil"/>
+        </w:tcBorders>
+      </w:tcPr>
+    </w:tblStylePr>
+    <w:tblStylePr w:type="nwCell">
+      <w:tblPr/>
+      <w:tcPr>
+        <w:tcBorders>
+          <w:right w:val="nil"/>
+        </w:tcBorders>
+      </w:tcPr>
+    </w:tblStylePr>
+    <w:tblStylePr w:type="seCell">
+      <w:tblPr/>
+      <w:tcPr>
+        <w:tcBorders>
+          <w:left w:val="nil"/>
+        </w:tcBorders>
+      </w:tcPr>
+    </w:tblStylePr>
+    <w:tblStylePr w:type="swCell">
+      <w:tblPr/>
+      <w:tcPr>
+        <w:tcBorders>
+          <w:right w:val="nil"/>
+        </w:tcBorders>
+      </w:tcPr>
+    </w:tblStylePr>
+  </w:style>
 </w:styles>
 </file>
 

</xml_diff>